<commit_message>
Updated server API documentation.
</commit_message>
<xml_diff>
--- a/Server/CypherSydekick Server API.docx
+++ b/Server/CypherSydekick Server API.docx
@@ -400,10 +400,7 @@
           </w:tcPr>
           <w:p>
             <w:r>
-              <w:t>s</w:t>
-            </w:r>
-            <w:r>
-              <w:t>end</w:t>
+              <w:t>send</w:t>
             </w:r>
           </w:p>
         </w:tc>
@@ -438,10 +435,7 @@
           </w:tcPr>
           <w:p>
             <w:r>
-              <w:t xml:space="preserve">Username of user who </w:t>
-            </w:r>
-            <w:r>
-              <w:t>will receive the message</w:t>
+              <w:t>Username of user who will receive the message</w:t>
             </w:r>
           </w:p>
         </w:tc>
@@ -485,6 +479,7 @@
         <w:tc>
           <w:tcPr>
             <w:tcW w:w="0" w:type="auto"/>
+            <w:vMerge/>
             <w:tcBorders>
               <w:bottom w:val="double" w:sz="4" w:space="0" w:color="auto"/>
             </w:tcBorders>
@@ -495,25 +490,31 @@
                 <w:b/>
               </w:rPr>
             </w:pPr>
-            <w:r>
-              <w:rPr>
-                <w:b/>
-              </w:rPr>
-              <w:t>Request Body</w:t>
-            </w:r>
-          </w:p>
-        </w:tc>
-        <w:tc>
-          <w:tcPr>
-            <w:tcW w:w="0" w:type="auto"/>
-            <w:gridSpan w:val="2"/>
+          </w:p>
+        </w:tc>
+        <w:tc>
+          <w:tcPr>
+            <w:tcW w:w="0" w:type="auto"/>
             <w:tcBorders>
               <w:bottom w:val="single" w:sz="4" w:space="0" w:color="ED7D31" w:themeColor="accent2"/>
             </w:tcBorders>
           </w:tcPr>
           <w:p>
             <w:r>
-              <w:t>Message to send (text/plain)</w:t>
+              <w:t>message</w:t>
+            </w:r>
+          </w:p>
+        </w:tc>
+        <w:tc>
+          <w:tcPr>
+            <w:tcW w:w="0" w:type="auto"/>
+            <w:tcBorders>
+              <w:bottom w:val="single" w:sz="4" w:space="0" w:color="ED7D31" w:themeColor="accent2"/>
+            </w:tcBorders>
+          </w:tcPr>
+          <w:p>
+            <w:r>
+              <w:t>Message to send</w:t>
             </w:r>
           </w:p>
         </w:tc>
@@ -594,19 +595,7 @@
               <w:rPr>
                 <w:color w:val="2F5496" w:themeColor="accent5" w:themeShade="BF"/>
               </w:rPr>
-              <w:t xml:space="preserve">Body contains </w:t>
-            </w:r>
-            <w:r>
-              <w:rPr>
-                <w:color w:val="2F5496" w:themeColor="accent5" w:themeShade="BF"/>
-              </w:rPr>
-              <w:t>description</w:t>
-            </w:r>
-            <w:r>
-              <w:rPr>
-                <w:color w:val="2F5496" w:themeColor="accent5" w:themeShade="BF"/>
-              </w:rPr>
-              <w:t xml:space="preserve"> (text/plain)</w:t>
+              <w:t>Body contains description (text/plain)</w:t>
             </w:r>
           </w:p>
         </w:tc>
@@ -770,10 +759,7 @@
           </w:tcPr>
           <w:p>
             <w:r>
-              <w:t>r</w:t>
-            </w:r>
-            <w:r>
-              <w:t>eceive</w:t>
+              <w:t>receive</w:t>
             </w:r>
           </w:p>
         </w:tc>
@@ -1194,10 +1180,13 @@
       <w:pStyle w:val="Header"/>
     </w:pPr>
     <w:r>
-      <w:t>Updated 11/17/2013</w:t>
+      <w:t>Updated 11/18</w:t>
     </w:r>
     <w:bookmarkStart w:id="0" w:name="_GoBack"/>
     <w:bookmarkEnd w:id="0"/>
+    <w:r>
+      <w:t>/2013</w:t>
+    </w:r>
   </w:p>
 </w:hdr>
 </file>

</xml_diff>

<commit_message>
Updated Server API documentation for new /reset path.
</commit_message>
<xml_diff>
--- a/Server/CypherSydekick Server API.docx
+++ b/Server/CypherSydekick Server API.docx
@@ -9,12 +9,21 @@
           <w:sz w:val="24"/>
         </w:rPr>
       </w:pPr>
+      <w:proofErr w:type="spellStart"/>
       <w:r>
         <w:rPr>
           <w:b/>
           <w:sz w:val="24"/>
         </w:rPr>
-        <w:t>CypherSydekick Server API</w:t>
+        <w:t>CypherSydekick</w:t>
+      </w:r>
+      <w:proofErr w:type="spellEnd"/>
+      <w:r>
+        <w:rPr>
+          <w:b/>
+          <w:sz w:val="24"/>
+        </w:rPr>
+        <w:t xml:space="preserve"> Server API</w:t>
       </w:r>
     </w:p>
     <w:p>
@@ -55,6 +64,9 @@
         <w:gridCol w:w="3861"/>
       </w:tblGrid>
       <w:tr>
+        <w:trPr>
+          <w:cantSplit/>
+        </w:trPr>
         <w:tc>
           <w:tcPr>
             <w:tcW w:w="0" w:type="auto"/>
@@ -86,6 +98,9 @@
         </w:tc>
       </w:tr>
       <w:tr>
+        <w:trPr>
+          <w:cantSplit/>
+        </w:trPr>
         <w:tc>
           <w:tcPr>
             <w:tcW w:w="0" w:type="auto"/>
@@ -138,6 +153,9 @@
         </w:tc>
       </w:tr>
       <w:tr>
+        <w:trPr>
+          <w:cantSplit/>
+        </w:trPr>
         <w:tc>
           <w:tcPr>
             <w:tcW w:w="0" w:type="auto"/>
@@ -231,6 +249,9 @@
         </w:tc>
       </w:tr>
       <w:tr>
+        <w:trPr>
+          <w:cantSplit/>
+        </w:trPr>
         <w:tc>
           <w:tcPr>
             <w:tcW w:w="0" w:type="auto"/>
@@ -307,13 +328,314 @@
         </w:tc>
       </w:tr>
     </w:tbl>
-    <w:p/>
+    <w:p>
+      <w:pPr>
+        <w:rPr>
+          <w:b/>
+          <w:u w:val="single"/>
+        </w:rPr>
+      </w:pPr>
+    </w:p>
     <w:p>
       <w:r>
         <w:rPr>
           <w:b/>
           <w:u w:val="single"/>
         </w:rPr>
+        <w:t>Reset Database</w:t>
+      </w:r>
+    </w:p>
+    <w:p>
+      <w:r>
+        <w:t>Clears all database tables.</w:t>
+      </w:r>
+    </w:p>
+    <w:tbl>
+      <w:tblPr>
+        <w:tblStyle w:val="TableGrid"/>
+        <w:tblW w:w="0" w:type="auto"/>
+        <w:tblLook w:val="04A0" w:firstRow="1" w:lastRow="0" w:firstColumn="1" w:lastColumn="0" w:noHBand="0" w:noVBand="1"/>
+      </w:tblPr>
+      <w:tblGrid>
+        <w:gridCol w:w="2067"/>
+        <w:gridCol w:w="1075"/>
+        <w:gridCol w:w="3861"/>
+      </w:tblGrid>
+      <w:tr>
+        <w:trPr>
+          <w:cantSplit/>
+        </w:trPr>
+        <w:tc>
+          <w:tcPr>
+            <w:tcW w:w="0" w:type="auto"/>
+          </w:tcPr>
+          <w:p>
+            <w:pPr>
+              <w:rPr>
+                <w:b/>
+              </w:rPr>
+            </w:pPr>
+            <w:r>
+              <w:rPr>
+                <w:b/>
+              </w:rPr>
+              <w:t>Request Path</w:t>
+            </w:r>
+          </w:p>
+        </w:tc>
+        <w:tc>
+          <w:tcPr>
+            <w:tcW w:w="0" w:type="auto"/>
+            <w:gridSpan w:val="2"/>
+          </w:tcPr>
+          <w:p>
+            <w:r>
+              <w:t>/reset</w:t>
+            </w:r>
+          </w:p>
+        </w:tc>
+      </w:tr>
+      <w:tr>
+        <w:trPr>
+          <w:cantSplit/>
+        </w:trPr>
+        <w:tc>
+          <w:tcPr>
+            <w:tcW w:w="0" w:type="auto"/>
+          </w:tcPr>
+          <w:p>
+            <w:pPr>
+              <w:rPr>
+                <w:b/>
+              </w:rPr>
+            </w:pPr>
+            <w:r>
+              <w:rPr>
+                <w:b/>
+              </w:rPr>
+              <w:t>Request Parameters</w:t>
+            </w:r>
+          </w:p>
+        </w:tc>
+        <w:tc>
+          <w:tcPr>
+            <w:tcW w:w="0" w:type="auto"/>
+          </w:tcPr>
+          <w:p>
+            <w:r>
+              <w:t>password</w:t>
+            </w:r>
+          </w:p>
+        </w:tc>
+        <w:tc>
+          <w:tcPr>
+            <w:tcW w:w="0" w:type="auto"/>
+          </w:tcPr>
+          <w:p>
+            <w:r>
+              <w:t>Database reset password.</w:t>
+            </w:r>
+          </w:p>
+        </w:tc>
+      </w:tr>
+      <w:tr>
+        <w:trPr>
+          <w:cantSplit/>
+        </w:trPr>
+        <w:tc>
+          <w:tcPr>
+            <w:tcW w:w="0" w:type="auto"/>
+            <w:vMerge w:val="restart"/>
+            <w:tcBorders>
+              <w:top w:val="double" w:sz="4" w:space="0" w:color="auto"/>
+            </w:tcBorders>
+          </w:tcPr>
+          <w:p>
+            <w:pPr>
+              <w:rPr>
+                <w:b/>
+                <w:color w:val="2F5496" w:themeColor="accent5" w:themeShade="BF"/>
+              </w:rPr>
+            </w:pPr>
+            <w:r>
+              <w:rPr>
+                <w:b/>
+                <w:color w:val="2F5496" w:themeColor="accent5" w:themeShade="BF"/>
+              </w:rPr>
+              <w:t>Response Format</w:t>
+            </w:r>
+          </w:p>
+        </w:tc>
+        <w:tc>
+          <w:tcPr>
+            <w:tcW w:w="0" w:type="auto"/>
+            <w:tcBorders>
+              <w:top w:val="double" w:sz="4" w:space="0" w:color="auto"/>
+            </w:tcBorders>
+          </w:tcPr>
+          <w:p>
+            <w:pPr>
+              <w:rPr>
+                <w:color w:val="2F5496" w:themeColor="accent5" w:themeShade="BF"/>
+              </w:rPr>
+            </w:pPr>
+            <w:r>
+              <w:rPr>
+                <w:color w:val="2F5496" w:themeColor="accent5" w:themeShade="BF"/>
+              </w:rPr>
+              <w:t>Success</w:t>
+            </w:r>
+          </w:p>
+        </w:tc>
+        <w:tc>
+          <w:tcPr>
+            <w:tcW w:w="0" w:type="auto"/>
+            <w:tcBorders>
+              <w:top w:val="double" w:sz="4" w:space="0" w:color="auto"/>
+            </w:tcBorders>
+          </w:tcPr>
+          <w:p>
+            <w:pPr>
+              <w:rPr>
+                <w:color w:val="2F5496" w:themeColor="accent5" w:themeShade="BF"/>
+              </w:rPr>
+            </w:pPr>
+            <w:r>
+              <w:rPr>
+                <w:color w:val="2F5496" w:themeColor="accent5" w:themeShade="BF"/>
+              </w:rPr>
+              <w:t>Status 200 OK</w:t>
+            </w:r>
+          </w:p>
+          <w:p>
+            <w:pPr>
+              <w:rPr>
+                <w:color w:val="2F5496" w:themeColor="accent5" w:themeShade="BF"/>
+              </w:rPr>
+            </w:pPr>
+            <w:r>
+              <w:rPr>
+                <w:color w:val="2F5496" w:themeColor="accent5" w:themeShade="BF"/>
+              </w:rPr>
+              <w:t>Body contains description (text/plain)</w:t>
+            </w:r>
+          </w:p>
+        </w:tc>
+      </w:tr>
+      <w:tr>
+        <w:trPr>
+          <w:cantSplit/>
+        </w:trPr>
+        <w:tc>
+          <w:tcPr>
+            <w:tcW w:w="0" w:type="auto"/>
+            <w:vMerge/>
+          </w:tcPr>
+          <w:p>
+            <w:pPr>
+              <w:rPr>
+                <w:b/>
+                <w:color w:val="2F5496" w:themeColor="accent5" w:themeShade="BF"/>
+              </w:rPr>
+            </w:pPr>
+          </w:p>
+        </w:tc>
+        <w:tc>
+          <w:tcPr>
+            <w:tcW w:w="0" w:type="auto"/>
+          </w:tcPr>
+          <w:p>
+            <w:pPr>
+              <w:rPr>
+                <w:color w:val="2F5496" w:themeColor="accent5" w:themeShade="BF"/>
+              </w:rPr>
+            </w:pPr>
+            <w:r>
+              <w:rPr>
+                <w:color w:val="2F5496" w:themeColor="accent5" w:themeShade="BF"/>
+              </w:rPr>
+              <w:t>Failure</w:t>
+            </w:r>
+          </w:p>
+        </w:tc>
+        <w:tc>
+          <w:tcPr>
+            <w:tcW w:w="0" w:type="auto"/>
+          </w:tcPr>
+          <w:p>
+            <w:pPr>
+              <w:rPr>
+                <w:color w:val="2F5496" w:themeColor="accent5" w:themeShade="BF"/>
+              </w:rPr>
+            </w:pPr>
+            <w:r>
+              <w:rPr>
+                <w:color w:val="2F5496" w:themeColor="accent5" w:themeShade="BF"/>
+              </w:rPr>
+              <w:t>Status 500 Internal Error</w:t>
+            </w:r>
+          </w:p>
+          <w:p>
+            <w:pPr>
+              <w:rPr>
+                <w:color w:val="2F5496" w:themeColor="accent5" w:themeShade="BF"/>
+              </w:rPr>
+            </w:pPr>
+            <w:r>
+              <w:rPr>
+                <w:color w:val="2F5496" w:themeColor="accent5" w:themeShade="BF"/>
+              </w:rPr>
+              <w:t>Body contains error message (text/plain)</w:t>
+            </w:r>
+          </w:p>
+        </w:tc>
+      </w:tr>
+    </w:tbl>
+    <w:p/>
+    <w:p>
+      <w:pPr>
+        <w:rPr>
+          <w:b/>
+          <w:u w:val="single"/>
+        </w:rPr>
+      </w:pPr>
+    </w:p>
+    <w:p>
+      <w:pPr>
+        <w:rPr>
+          <w:b/>
+        </w:rPr>
+      </w:pPr>
+      <w:r>
+        <w:rPr>
+          <w:b/>
+          <w:i/>
+        </w:rPr>
+        <w:t xml:space="preserve">Messages – next </w:t>
+      </w:r>
+      <w:bookmarkStart w:id="0" w:name="_GoBack"/>
+      <w:bookmarkEnd w:id="0"/>
+      <w:r>
+        <w:rPr>
+          <w:b/>
+          <w:i/>
+        </w:rPr>
+        <w:t>page</w:t>
+      </w:r>
+      <w:r>
+        <w:rPr>
+          <w:b/>
+        </w:rPr>
+        <w:br w:type="page"/>
+      </w:r>
+    </w:p>
+    <w:p>
+      <w:r>
+        <w:rPr>
+          <w:b/>
+          <w:u w:val="single"/>
+        </w:rPr>
+        <w:lastRenderedPageBreak/>
         <w:t>Send a Message</w:t>
       </w:r>
     </w:p>
@@ -693,6 +1015,9 @@
         <w:gridCol w:w="3994"/>
       </w:tblGrid>
       <w:tr>
+        <w:trPr>
+          <w:cantSplit/>
+        </w:trPr>
         <w:tc>
           <w:tcPr>
             <w:tcW w:w="0" w:type="auto"/>
@@ -724,6 +1049,9 @@
         </w:tc>
       </w:tr>
       <w:tr>
+        <w:trPr>
+          <w:cantSplit/>
+        </w:trPr>
         <w:tc>
           <w:tcPr>
             <w:tcW w:w="0" w:type="auto"/>
@@ -765,6 +1093,9 @@
         </w:tc>
       </w:tr>
       <w:tr>
+        <w:trPr>
+          <w:cantSplit/>
+        </w:trPr>
         <w:tc>
           <w:tcPr>
             <w:tcW w:w="0" w:type="auto"/>
@@ -800,6 +1131,9 @@
         </w:tc>
       </w:tr>
       <w:tr>
+        <w:trPr>
+          <w:cantSplit/>
+        </w:trPr>
         <w:tc>
           <w:tcPr>
             <w:tcW w:w="0" w:type="auto"/>
@@ -844,6 +1178,9 @@
         </w:tc>
       </w:tr>
       <w:tr>
+        <w:trPr>
+          <w:cantSplit/>
+        </w:trPr>
         <w:tc>
           <w:tcPr>
             <w:tcW w:w="0" w:type="auto"/>
@@ -925,6 +1262,9 @@
         </w:tc>
       </w:tr>
       <w:tr>
+        <w:trPr>
+          <w:cantSplit/>
+        </w:trPr>
         <w:tc>
           <w:tcPr>
             <w:tcW w:w="0" w:type="auto"/>
@@ -1002,6 +1342,9 @@
         </w:tc>
       </w:tr>
       <w:tr>
+        <w:trPr>
+          <w:cantSplit/>
+        </w:trPr>
         <w:tc>
           <w:tcPr>
             <w:tcW w:w="0" w:type="auto"/>
@@ -1068,12 +1411,7 @@
     </w:tbl>
     <w:p/>
     <w:sectPr>
-      <w:headerReference w:type="even" r:id="rId6"/>
-      <w:headerReference w:type="default" r:id="rId7"/>
-      <w:footerReference w:type="even" r:id="rId8"/>
-      <w:footerReference w:type="default" r:id="rId9"/>
-      <w:headerReference w:type="first" r:id="rId10"/>
-      <w:footerReference w:type="first" r:id="rId11"/>
+      <w:headerReference w:type="default" r:id="rId6"/>
       <w:pgSz w:w="12240" w:h="15840"/>
       <w:pgMar w:top="1440" w:right="1440" w:bottom="1440" w:left="1440" w:header="720" w:footer="720" w:gutter="0"/>
       <w:cols w:space="720"/>
@@ -1108,36 +1446,6 @@
 </w:endnotes>
 </file>
 
-<file path=word/footer1.xml><?xml version="1.0" encoding="utf-8"?>
-<w:ftr xmlns:wpc="http://schemas.microsoft.com/office/word/2010/wordprocessingCanvas" xmlns:mc="http://schemas.openxmlformats.org/markup-compatibility/2006" xmlns:o="urn:schemas-microsoft-com:office:office" xmlns:r="http://schemas.openxmlformats.org/officeDocument/2006/relationships" xmlns:m="http://schemas.openxmlformats.org/officeDocument/2006/math" xmlns:v="urn:schemas-microsoft-com:vml" xmlns:wp14="http://schemas.microsoft.com/office/word/2010/wordprocessingDrawing" xmlns:wp="http://schemas.openxmlformats.org/drawingml/2006/wordprocessingDrawing" xmlns:w10="urn:schemas-microsoft-com:office:word" xmlns:w="http://schemas.openxmlformats.org/wordprocessingml/2006/main" xmlns:w14="http://schemas.microsoft.com/office/word/2010/wordml" xmlns:w15="http://schemas.microsoft.com/office/word/2012/wordml" xmlns:wpg="http://schemas.microsoft.com/office/word/2010/wordprocessingGroup" xmlns:wpi="http://schemas.microsoft.com/office/word/2010/wordprocessingInk" xmlns:wne="http://schemas.microsoft.com/office/word/2006/wordml" xmlns:wps="http://schemas.microsoft.com/office/word/2010/wordprocessingShape" mc:Ignorable="w14 w15 wp14">
-  <w:p>
-    <w:pPr>
-      <w:pStyle w:val="Footer"/>
-    </w:pPr>
-  </w:p>
-</w:ftr>
-</file>
-
-<file path=word/footer2.xml><?xml version="1.0" encoding="utf-8"?>
-<w:ftr xmlns:wpc="http://schemas.microsoft.com/office/word/2010/wordprocessingCanvas" xmlns:mc="http://schemas.openxmlformats.org/markup-compatibility/2006" xmlns:o="urn:schemas-microsoft-com:office:office" xmlns:r="http://schemas.openxmlformats.org/officeDocument/2006/relationships" xmlns:m="http://schemas.openxmlformats.org/officeDocument/2006/math" xmlns:v="urn:schemas-microsoft-com:vml" xmlns:wp14="http://schemas.microsoft.com/office/word/2010/wordprocessingDrawing" xmlns:wp="http://schemas.openxmlformats.org/drawingml/2006/wordprocessingDrawing" xmlns:w10="urn:schemas-microsoft-com:office:word" xmlns:w="http://schemas.openxmlformats.org/wordprocessingml/2006/main" xmlns:w14="http://schemas.microsoft.com/office/word/2010/wordml" xmlns:w15="http://schemas.microsoft.com/office/word/2012/wordml" xmlns:wpg="http://schemas.microsoft.com/office/word/2010/wordprocessingGroup" xmlns:wpi="http://schemas.microsoft.com/office/word/2010/wordprocessingInk" xmlns:wne="http://schemas.microsoft.com/office/word/2006/wordml" xmlns:wps="http://schemas.microsoft.com/office/word/2010/wordprocessingShape" mc:Ignorable="w14 w15 wp14">
-  <w:p>
-    <w:pPr>
-      <w:pStyle w:val="Footer"/>
-    </w:pPr>
-  </w:p>
-</w:ftr>
-</file>
-
-<file path=word/footer3.xml><?xml version="1.0" encoding="utf-8"?>
-<w:ftr xmlns:wpc="http://schemas.microsoft.com/office/word/2010/wordprocessingCanvas" xmlns:mc="http://schemas.openxmlformats.org/markup-compatibility/2006" xmlns:o="urn:schemas-microsoft-com:office:office" xmlns:r="http://schemas.openxmlformats.org/officeDocument/2006/relationships" xmlns:m="http://schemas.openxmlformats.org/officeDocument/2006/math" xmlns:v="urn:schemas-microsoft-com:vml" xmlns:wp14="http://schemas.microsoft.com/office/word/2010/wordprocessingDrawing" xmlns:wp="http://schemas.openxmlformats.org/drawingml/2006/wordprocessingDrawing" xmlns:w10="urn:schemas-microsoft-com:office:word" xmlns:w="http://schemas.openxmlformats.org/wordprocessingml/2006/main" xmlns:w14="http://schemas.microsoft.com/office/word/2010/wordml" xmlns:w15="http://schemas.microsoft.com/office/word/2012/wordml" xmlns:wpg="http://schemas.microsoft.com/office/word/2010/wordprocessingGroup" xmlns:wpi="http://schemas.microsoft.com/office/word/2010/wordprocessingInk" xmlns:wne="http://schemas.microsoft.com/office/word/2006/wordml" xmlns:wps="http://schemas.microsoft.com/office/word/2010/wordprocessingShape" mc:Ignorable="w14 w15 wp14">
-  <w:p>
-    <w:pPr>
-      <w:pStyle w:val="Footer"/>
-    </w:pPr>
-  </w:p>
-</w:ftr>
-</file>
-
 <file path=word/footnotes.xml><?xml version="1.0" encoding="utf-8"?>
 <w:footnotes xmlns:wpc="http://schemas.microsoft.com/office/word/2010/wordprocessingCanvas" xmlns:mc="http://schemas.openxmlformats.org/markup-compatibility/2006" xmlns:o="urn:schemas-microsoft-com:office:office" xmlns:r="http://schemas.openxmlformats.org/officeDocument/2006/relationships" xmlns:m="http://schemas.openxmlformats.org/officeDocument/2006/math" xmlns:v="urn:schemas-microsoft-com:vml" xmlns:wp14="http://schemas.microsoft.com/office/word/2010/wordprocessingDrawing" xmlns:wp="http://schemas.openxmlformats.org/drawingml/2006/wordprocessingDrawing" xmlns:w10="urn:schemas-microsoft-com:office:word" xmlns:w="http://schemas.openxmlformats.org/wordprocessingml/2006/main" xmlns:w14="http://schemas.microsoft.com/office/word/2010/wordml" xmlns:w15="http://schemas.microsoft.com/office/word/2012/wordml" xmlns:wpg="http://schemas.microsoft.com/office/word/2010/wordprocessingGroup" xmlns:wpi="http://schemas.microsoft.com/office/word/2010/wordprocessingInk" xmlns:wne="http://schemas.microsoft.com/office/word/2006/wordml" xmlns:wps="http://schemas.microsoft.com/office/word/2010/wordprocessingShape" mc:Ignorable="w14 w15 wp14">
   <w:footnote w:type="separator" w:id="-1">
@@ -1169,34 +1477,15 @@
     <w:pPr>
       <w:pStyle w:val="Header"/>
     </w:pPr>
-  </w:p>
-</w:hdr>
-</file>
-
-<file path=word/header2.xml><?xml version="1.0" encoding="utf-8"?>
-<w:hdr xmlns:wpc="http://schemas.microsoft.com/office/word/2010/wordprocessingCanvas" xmlns:mc="http://schemas.openxmlformats.org/markup-compatibility/2006" xmlns:o="urn:schemas-microsoft-com:office:office" xmlns:r="http://schemas.openxmlformats.org/officeDocument/2006/relationships" xmlns:m="http://schemas.openxmlformats.org/officeDocument/2006/math" xmlns:v="urn:schemas-microsoft-com:vml" xmlns:wp14="http://schemas.microsoft.com/office/word/2010/wordprocessingDrawing" xmlns:wp="http://schemas.openxmlformats.org/drawingml/2006/wordprocessingDrawing" xmlns:w10="urn:schemas-microsoft-com:office:word" xmlns:w="http://schemas.openxmlformats.org/wordprocessingml/2006/main" xmlns:w14="http://schemas.microsoft.com/office/word/2010/wordml" xmlns:w15="http://schemas.microsoft.com/office/word/2012/wordml" xmlns:wpg="http://schemas.microsoft.com/office/word/2010/wordprocessingGroup" xmlns:wpi="http://schemas.microsoft.com/office/word/2010/wordprocessingInk" xmlns:wne="http://schemas.microsoft.com/office/word/2006/wordml" xmlns:wps="http://schemas.microsoft.com/office/word/2010/wordprocessingShape" mc:Ignorable="w14 w15 wp14">
-  <w:p>
-    <w:pPr>
-      <w:pStyle w:val="Header"/>
-    </w:pPr>
     <w:r>
-      <w:t>Updated 11/18</w:t>
+      <w:t xml:space="preserve">Updated </w:t>
     </w:r>
-    <w:bookmarkStart w:id="0" w:name="_GoBack"/>
-    <w:bookmarkEnd w:id="0"/>
+    <w:r>
+      <w:t>12/2</w:t>
+    </w:r>
     <w:r>
       <w:t>/2013</w:t>
     </w:r>
-  </w:p>
-</w:hdr>
-</file>
-
-<file path=word/header3.xml><?xml version="1.0" encoding="utf-8"?>
-<w:hdr xmlns:wpc="http://schemas.microsoft.com/office/word/2010/wordprocessingCanvas" xmlns:mc="http://schemas.openxmlformats.org/markup-compatibility/2006" xmlns:o="urn:schemas-microsoft-com:office:office" xmlns:r="http://schemas.openxmlformats.org/officeDocument/2006/relationships" xmlns:m="http://schemas.openxmlformats.org/officeDocument/2006/math" xmlns:v="urn:schemas-microsoft-com:vml" xmlns:wp14="http://schemas.microsoft.com/office/word/2010/wordprocessingDrawing" xmlns:wp="http://schemas.openxmlformats.org/drawingml/2006/wordprocessingDrawing" xmlns:w10="urn:schemas-microsoft-com:office:word" xmlns:w="http://schemas.openxmlformats.org/wordprocessingml/2006/main" xmlns:w14="http://schemas.microsoft.com/office/word/2010/wordml" xmlns:w15="http://schemas.microsoft.com/office/word/2012/wordml" xmlns:wpg="http://schemas.microsoft.com/office/word/2010/wordprocessingGroup" xmlns:wpi="http://schemas.microsoft.com/office/word/2010/wordprocessingInk" xmlns:wne="http://schemas.microsoft.com/office/word/2006/wordml" xmlns:wps="http://schemas.microsoft.com/office/word/2010/wordprocessingShape" mc:Ignorable="w14 w15 wp14">
-  <w:p>
-    <w:pPr>
-      <w:pStyle w:val="Header"/>
-    </w:pPr>
   </w:p>
 </w:hdr>
 </file>

</xml_diff>